<commit_message>
finished assignment and report
</commit_message>
<xml_diff>
--- a/GA2-report.docx
+++ b/GA2-report.docx
@@ -5585,10 +5585,7 @@
         <w:t>. The numbers on the X axis show how many base estimators the ensemble methods had. We see that the performance doesn’t increase when we increase number of base estimators.</w:t>
       </w:r>
       <w:r>
-        <w:t xml:space="preserve"> </w:t>
-      </w:r>
-      <w:r>
-        <w:t>(</w:t>
+        <w:t xml:space="preserve"> (</w:t>
       </w:r>
       <w:r>
         <w:rPr>
@@ -14427,6 +14424,7 @@
   <w:style w:type="character" w:default="1" w:styleId="DefaultParagraphFont">
     <w:name w:val="Default Paragraph Font"/>
     <w:uiPriority w:val="1"/>
+    <w:semiHidden/>
     <w:unhideWhenUsed/>
   </w:style>
   <w:style w:type="table" w:default="1" w:styleId="TableNormal">

</xml_diff>